<commit_message>
updates while writing paper
</commit_message>
<xml_diff>
--- a/Meeting Notes/Meeting 180321.docx
+++ b/Meeting Notes/Meeting 180321.docx
@@ -110,6 +110,33 @@
           <w:rFonts w:ascii="Times New Roman" w:hAnsi="Times New Roman" w:cs="Times New Roman"/>
         </w:rPr>
         <w:t>.</w:t>
+      </w:r>
+    </w:p>
+    <w:p>
+      <w:pPr>
+        <w:pStyle w:val="NoSpacing"/>
+        <w:numPr>
+          <w:ilvl w:val="0"/>
+          <w:numId w:val="1"/>
+        </w:numPr>
+        <w:rPr>
+          <w:rFonts w:ascii="Times New Roman" w:hAnsi="Times New Roman" w:cs="Times New Roman"/>
+          <w:b/>
+          <w:bCs/>
+          <w:u w:val="single"/>
+        </w:rPr>
+      </w:pPr>
+      <w:r>
+        <w:rPr>
+          <w:rFonts w:ascii="Times New Roman" w:hAnsi="Times New Roman" w:cs="Times New Roman"/>
+        </w:rPr>
+        <w:t>Prepared presentation for invited lecture on 19</w:t>
+      </w:r>
+      <w:r>
+        <w:rPr>
+          <w:rFonts w:ascii="Times New Roman" w:hAnsi="Times New Roman" w:cs="Times New Roman"/>
+        </w:rPr>
+        <w:t>/03.</w:t>
       </w:r>
     </w:p>
     <w:p>
@@ -1176,6 +1203,12 @@
 </file>
 
 <file path=customXml/item1.xml><?xml version="1.0" encoding="utf-8"?>
+<p:properties xmlns:p="http://schemas.microsoft.com/office/2006/metadata/properties" xmlns:xsi="http://www.w3.org/2001/XMLSchema-instance" xmlns:pc="http://schemas.microsoft.com/office/infopath/2007/PartnerControls">
+  <documentManagement/>
+</p:properties>
+</file>
+
+<file path=customXml/item2.xml><?xml version="1.0" encoding="utf-8"?>
 <?mso-contentType ?>
 <FormTemplates xmlns="http://schemas.microsoft.com/sharepoint/v3/contenttype/forms">
   <Display>DocumentLibraryForm</Display>
@@ -1184,17 +1217,7 @@
 </FormTemplates>
 </file>
 
-<file path=customXml/item2.xml><?xml version="1.0" encoding="utf-8"?>
-<p:properties xmlns:p="http://schemas.microsoft.com/office/2006/metadata/properties" xmlns:xsi="http://www.w3.org/2001/XMLSchema-instance" xmlns:pc="http://schemas.microsoft.com/office/infopath/2007/PartnerControls">
-  <documentManagement/>
-</p:properties>
-</file>
-
 <file path=customXml/item3.xml><?xml version="1.0" encoding="utf-8"?>
-<b:Sources xmlns:b="http://schemas.openxmlformats.org/officeDocument/2006/bibliography" xmlns="http://schemas.openxmlformats.org/officeDocument/2006/bibliography" SelectedStyle="\APASixthEditionOfficeOnline.xsl" StyleName="APA" Version="6"/>
-</file>
-
-<file path=customXml/item4.xml><?xml version="1.0" encoding="utf-8"?>
 <ct:contentTypeSchema xmlns:ct="http://schemas.microsoft.com/office/2006/metadata/contentType" xmlns:ma="http://schemas.microsoft.com/office/2006/metadata/properties/metaAttributes" ct:_="" ma:_="" ma:contentTypeName="Document" ma:contentTypeID="0x01010092226DA6B13A7045BDA797ABD05A19D0" ma:contentTypeVersion="13" ma:contentTypeDescription="Create a new document." ma:contentTypeScope="" ma:versionID="c14a7e62b62542ec9b305379da45fd56">
   <xsd:schema xmlns:xsd="http://www.w3.org/2001/XMLSchema" xmlns:xs="http://www.w3.org/2001/XMLSchema" xmlns:p="http://schemas.microsoft.com/office/2006/metadata/properties" xmlns:ns3="78e923cf-a235-4904-b66e-3bad70370e19" xmlns:ns4="569b4e71-19e9-4e78-a1d8-651c5d8a16f9" targetNamespace="http://schemas.microsoft.com/office/2006/metadata/properties" ma:root="true" ma:fieldsID="31090e7b3c3c4c3060eba9d9db2c5dc6" ns3:_="" ns4:_="">
     <xsd:import namespace="78e923cf-a235-4904-b66e-3bad70370e19"/>
@@ -1417,15 +1440,11 @@
 </ct:contentTypeSchema>
 </file>
 
-<file path=customXml/itemProps1.xml><?xml version="1.0" encoding="utf-8"?>
-<ds:datastoreItem xmlns:ds="http://schemas.openxmlformats.org/officeDocument/2006/customXml" ds:itemID="{48FBFFF0-C711-4EE0-9FE0-BD43F2C0A059}">
-  <ds:schemaRefs>
-    <ds:schemaRef ds:uri="http://schemas.microsoft.com/sharepoint/v3/contenttype/forms"/>
-  </ds:schemaRefs>
-</ds:datastoreItem>
+<file path=customXml/item4.xml><?xml version="1.0" encoding="utf-8"?>
+<b:Sources xmlns:b="http://schemas.openxmlformats.org/officeDocument/2006/bibliography" xmlns="http://schemas.openxmlformats.org/officeDocument/2006/bibliography" SelectedStyle="\APASixthEditionOfficeOnline.xsl" StyleName="APA" Version="6"/>
 </file>
 
-<file path=customXml/itemProps2.xml><?xml version="1.0" encoding="utf-8"?>
+<file path=customXml/itemProps1.xml><?xml version="1.0" encoding="utf-8"?>
 <ds:datastoreItem xmlns:ds="http://schemas.openxmlformats.org/officeDocument/2006/customXml" ds:itemID="{3A63C03F-DABE-411C-96C7-4ECD1EB4BD9F}">
   <ds:schemaRefs>
     <ds:schemaRef ds:uri="http://schemas.microsoft.com/office/2006/metadata/properties"/>
@@ -1434,15 +1453,15 @@
 </ds:datastoreItem>
 </file>
 
-<file path=customXml/itemProps3.xml><?xml version="1.0" encoding="utf-8"?>
-<ds:datastoreItem xmlns:ds="http://schemas.openxmlformats.org/officeDocument/2006/customXml" ds:itemID="{28F81EB3-D4FC-40A4-A401-99108D6E0870}">
+<file path=customXml/itemProps2.xml><?xml version="1.0" encoding="utf-8"?>
+<ds:datastoreItem xmlns:ds="http://schemas.openxmlformats.org/officeDocument/2006/customXml" ds:itemID="{48FBFFF0-C711-4EE0-9FE0-BD43F2C0A059}">
   <ds:schemaRefs>
-    <ds:schemaRef ds:uri="http://schemas.openxmlformats.org/officeDocument/2006/bibliography"/>
+    <ds:schemaRef ds:uri="http://schemas.microsoft.com/sharepoint/v3/contenttype/forms"/>
   </ds:schemaRefs>
 </ds:datastoreItem>
 </file>
 
-<file path=customXml/itemProps4.xml><?xml version="1.0" encoding="utf-8"?>
+<file path=customXml/itemProps3.xml><?xml version="1.0" encoding="utf-8"?>
 <ds:datastoreItem xmlns:ds="http://schemas.openxmlformats.org/officeDocument/2006/customXml" ds:itemID="{0A927F7A-CD09-4137-A31D-E495F9ECB71F}">
   <ds:schemaRefs>
     <ds:schemaRef ds:uri="http://schemas.microsoft.com/office/2006/metadata/contentType"/>
@@ -1459,4 +1478,12 @@
     <ds:schemaRef ds:uri="http://schemas.microsoft.com/internal/obd"/>
   </ds:schemaRefs>
 </ds:datastoreItem>
+</file>
+
+<file path=customXml/itemProps4.xml><?xml version="1.0" encoding="utf-8"?>
+<ds:datastoreItem xmlns:ds="http://schemas.openxmlformats.org/officeDocument/2006/customXml" ds:itemID="{28F81EB3-D4FC-40A4-A401-99108D6E0870}">
+  <ds:schemaRefs>
+    <ds:schemaRef ds:uri="http://schemas.openxmlformats.org/officeDocument/2006/bibliography"/>
+  </ds:schemaRefs>
+</ds:datastoreItem>
 </file>
</xml_diff>